<commit_message>
update scorecardBatch.scorecardUrl in doc
</commit_message>
<xml_diff>
--- a/artifacts/Scorecard- Batch- Process-Instructions.docx
+++ b/artifacts/Scorecard- Batch- Process-Instructions.docx
@@ -1,6 +1,6 @@
 
 <file path=word/document.xml><?xml version="1.0" encoding="utf-8"?>
-<w:document xmlns:wpc="http://schemas.microsoft.com/office/word/2010/wordprocessingCanvas" xmlns:mc="http://schemas.openxmlformats.org/markup-compatibility/2006" xmlns:o="urn:schemas-microsoft-com:office:office" xmlns:r="http://schemas.openxmlformats.org/officeDocument/2006/relationships" xmlns:m="http://schemas.openxmlformats.org/officeDocument/2006/math" xmlns:v="urn:schemas-microsoft-com:vml" xmlns:wp14="http://schemas.microsoft.com/office/word/2010/wordprocessingDrawing" xmlns:wp="http://schemas.openxmlformats.org/drawingml/2006/wordprocessingDrawing" xmlns:w10="urn:schemas-microsoft-com:office:word" xmlns:w="http://schemas.openxmlformats.org/wordprocessingml/2006/main" xmlns:w14="http://schemas.microsoft.com/office/word/2010/wordml" xmlns:w15="http://schemas.microsoft.com/office/word/2012/wordml" xmlns:wpg="http://schemas.microsoft.com/office/word/2010/wordprocessingGroup" xmlns:wpi="http://schemas.microsoft.com/office/word/2010/wordprocessingInk" xmlns:wne="http://schemas.microsoft.com/office/word/2006/wordml" xmlns:wps="http://schemas.microsoft.com/office/word/2010/wordprocessingShape" mc:Ignorable="w14 w15 wp14">
+<w:document xmlns:wpc="http://schemas.microsoft.com/office/word/2010/wordprocessingCanvas" xmlns:cx="http://schemas.microsoft.com/office/drawing/2014/chartex" xmlns:cx1="http://schemas.microsoft.com/office/drawing/2015/9/8/chartex" xmlns:cx2="http://schemas.microsoft.com/office/drawing/2015/10/21/chartex" xmlns:cx3="http://schemas.microsoft.com/office/drawing/2016/5/9/chartex" xmlns:cx4="http://schemas.microsoft.com/office/drawing/2016/5/10/chartex" xmlns:cx5="http://schemas.microsoft.com/office/drawing/2016/5/11/chartex" xmlns:cx6="http://schemas.microsoft.com/office/drawing/2016/5/12/chartex" xmlns:cx7="http://schemas.microsoft.com/office/drawing/2016/5/13/chartex" xmlns:cx8="http://schemas.microsoft.com/office/drawing/2016/5/14/chartex" xmlns:mc="http://schemas.openxmlformats.org/markup-compatibility/2006" xmlns:aink="http://schemas.microsoft.com/office/drawing/2016/ink" xmlns:am3d="http://schemas.microsoft.com/office/drawing/2017/model3d" xmlns:o="urn:schemas-microsoft-com:office:office" xmlns:r="http://schemas.openxmlformats.org/officeDocument/2006/relationships" xmlns:m="http://schemas.openxmlformats.org/officeDocument/2006/math" xmlns:v="urn:schemas-microsoft-com:vml" xmlns:wp14="http://schemas.microsoft.com/office/word/2010/wordprocessingDrawing" xmlns:wp="http://schemas.openxmlformats.org/drawingml/2006/wordprocessingDrawing" xmlns:w10="urn:schemas-microsoft-com:office:word" xmlns:w="http://schemas.openxmlformats.org/wordprocessingml/2006/main" xmlns:w14="http://schemas.microsoft.com/office/word/2010/wordml" xmlns:w15="http://schemas.microsoft.com/office/word/2012/wordml" xmlns:w16cex="http://schemas.microsoft.com/office/word/2018/wordml/cex" xmlns:w16cid="http://schemas.microsoft.com/office/word/2016/wordml/cid" xmlns:w16="http://schemas.microsoft.com/office/word/2018/wordml" xmlns:w16sdtdh="http://schemas.microsoft.com/office/word/2020/wordml/sdtdatahash" xmlns:w16se="http://schemas.microsoft.com/office/word/2015/wordml/symex" xmlns:wpg="http://schemas.microsoft.com/office/word/2010/wordprocessingGroup" xmlns:wpi="http://schemas.microsoft.com/office/word/2010/wordprocessingInk" xmlns:wne="http://schemas.microsoft.com/office/word/2006/wordml" xmlns:wps="http://schemas.microsoft.com/office/word/2010/wordprocessingShape" mc:Ignorable="w14 w15 w16se w16cid w16 w16cex w16sdtdh wp14">
   <w:body>
     <w:p>
       <w:pPr>
@@ -85,7 +85,25 @@
           <w:sz w:val="28"/>
           <w:szCs w:val="28"/>
         </w:rPr>
-        <w:t xml:space="preserve">scorecard-batch.config </w:t>
+        <w:t>scorecard-</w:t>
+      </w:r>
+      <w:proofErr w:type="spellStart"/>
+      <w:r>
+        <w:rPr>
+          <w:color w:val="00B0F0"/>
+          <w:sz w:val="28"/>
+          <w:szCs w:val="28"/>
+        </w:rPr>
+        <w:t>batch.config</w:t>
+      </w:r>
+      <w:proofErr w:type="spellEnd"/>
+      <w:r>
+        <w:rPr>
+          <w:color w:val="00B0F0"/>
+          <w:sz w:val="28"/>
+          <w:szCs w:val="28"/>
+        </w:rPr>
+        <w:t xml:space="preserve"> </w:t>
       </w:r>
       <w:r>
         <w:rPr>
@@ -107,13 +125,31 @@
           <w:szCs w:val="28"/>
         </w:rPr>
       </w:pPr>
-      <w:r>
-        <w:rPr>
-          <w:sz w:val="28"/>
-          <w:szCs w:val="28"/>
-        </w:rPr>
-        <w:t>scorecardBatch.ccdaFileLocation=/var/opt/scorecard/ccdaFiles</w:t>
-      </w:r>
+      <w:proofErr w:type="spellStart"/>
+      <w:r>
+        <w:rPr>
+          <w:sz w:val="28"/>
+          <w:szCs w:val="28"/>
+        </w:rPr>
+        <w:t>scorecardBatch.ccdaFileLocation</w:t>
+      </w:r>
+      <w:proofErr w:type="spellEnd"/>
+      <w:r>
+        <w:rPr>
+          <w:sz w:val="28"/>
+          <w:szCs w:val="28"/>
+        </w:rPr>
+        <w:t>=/var/opt/scorecard/</w:t>
+      </w:r>
+      <w:proofErr w:type="spellStart"/>
+      <w:r>
+        <w:rPr>
+          <w:sz w:val="28"/>
+          <w:szCs w:val="28"/>
+        </w:rPr>
+        <w:t>ccdaFiles</w:t>
+      </w:r>
+      <w:proofErr w:type="spellEnd"/>
     </w:p>
     <w:p>
       <w:pPr>
@@ -127,12 +163,21 @@
           <w:szCs w:val="28"/>
         </w:rPr>
       </w:pPr>
-      <w:r>
-        <w:rPr>
-          <w:sz w:val="28"/>
-          <w:szCs w:val="28"/>
-        </w:rPr>
-        <w:t>scorecardBatch.outputFolderLocation=</w:t>
+      <w:proofErr w:type="spellStart"/>
+      <w:r>
+        <w:rPr>
+          <w:sz w:val="28"/>
+          <w:szCs w:val="28"/>
+        </w:rPr>
+        <w:t>scorecardBatch.outputFolderLocation</w:t>
+      </w:r>
+      <w:proofErr w:type="spellEnd"/>
+      <w:r>
+        <w:rPr>
+          <w:sz w:val="28"/>
+          <w:szCs w:val="28"/>
+        </w:rPr>
+        <w:t>=</w:t>
       </w:r>
     </w:p>
     <w:p>
@@ -152,7 +197,14 @@
           <w:sz w:val="28"/>
           <w:szCs w:val="28"/>
         </w:rPr>
-        <w:t>scorecardBatch.scorecardUrl=https://devccda.sitenv.org/scorecard/ccdascorecardservice2</w:t>
+        <w:t>scorecardBatch.scorecardUrl=</w:t>
+      </w:r>
+      <w:r>
+        <w:rPr>
+          <w:sz w:val="28"/>
+          <w:szCs w:val="28"/>
+        </w:rPr>
+        <w:t>https://ccda.healthit.gov/scorecard/ccdascorecardservice2</w:t>
       </w:r>
     </w:p>
     <w:p>
@@ -193,6 +245,7 @@
           <w:szCs w:val="28"/>
         </w:rPr>
       </w:pPr>
+      <w:proofErr w:type="spellStart"/>
       <w:r>
         <w:rPr>
           <w:b/>
@@ -201,6 +254,7 @@
         </w:rPr>
         <w:t>scorecardBatch.ccdaFileLocation</w:t>
       </w:r>
+      <w:proofErr w:type="spellEnd"/>
       <w:r>
         <w:rPr>
           <w:sz w:val="28"/>
@@ -222,6 +276,7 @@
           <w:szCs w:val="28"/>
         </w:rPr>
       </w:pPr>
+      <w:proofErr w:type="spellStart"/>
       <w:r>
         <w:rPr>
           <w:b/>
@@ -230,12 +285,29 @@
         </w:rPr>
         <w:t>scorecardBatch.outputFolderLocation</w:t>
       </w:r>
-      <w:r>
-        <w:rPr>
-          <w:sz w:val="28"/>
-          <w:szCs w:val="28"/>
-        </w:rPr>
-        <w:t xml:space="preserve"> - Folder location to save the response files. If this is not specified a default folder scorecardBatchOutput is created in root folder and are saved to this location.</w:t>
+      <w:proofErr w:type="spellEnd"/>
+      <w:r>
+        <w:rPr>
+          <w:sz w:val="28"/>
+          <w:szCs w:val="28"/>
+        </w:rPr>
+        <w:t xml:space="preserve"> - Folder location to save the response files. If this is not specified a default folder </w:t>
+      </w:r>
+      <w:proofErr w:type="spellStart"/>
+      <w:r>
+        <w:rPr>
+          <w:sz w:val="28"/>
+          <w:szCs w:val="28"/>
+        </w:rPr>
+        <w:t>scorecardBatchOutput</w:t>
+      </w:r>
+      <w:proofErr w:type="spellEnd"/>
+      <w:r>
+        <w:rPr>
+          <w:sz w:val="28"/>
+          <w:szCs w:val="28"/>
+        </w:rPr>
+        <w:t xml:space="preserve"> is created in root folder and are saved to this location.</w:t>
       </w:r>
     </w:p>
     <w:p>
@@ -251,6 +323,7 @@
           <w:szCs w:val="28"/>
         </w:rPr>
       </w:pPr>
+      <w:proofErr w:type="spellStart"/>
       <w:r>
         <w:rPr>
           <w:b/>
@@ -259,6 +332,7 @@
         </w:rPr>
         <w:t>scorecardBatch.scorecardUrl</w:t>
       </w:r>
+      <w:proofErr w:type="spellEnd"/>
       <w:r>
         <w:rPr>
           <w:sz w:val="28"/>
@@ -343,7 +417,7 @@
           <w:noProof/>
         </w:rPr>
         <w:drawing>
-          <wp:inline distT="0" distB="0" distL="0" distR="0">
+          <wp:inline distT="0" distB="0" distL="0" distR="0" wp14:anchorId="78043945" wp14:editId="5515F664">
             <wp:extent cx="4903470" cy="934720"/>
             <wp:effectExtent l="0" t="0" r="0" b="0"/>
             <wp:docPr id="4" name="Picture 4"/>
@@ -422,6 +496,7 @@
         <w:lastRenderedPageBreak/>
         <w:t xml:space="preserve">The response files will be created in the folder specified in the location specified in the </w:t>
       </w:r>
+      <w:proofErr w:type="spellStart"/>
       <w:r>
         <w:rPr>
           <w:b/>
@@ -430,6 +505,7 @@
         </w:rPr>
         <w:t>scorecardBatch.outputFolderLocation</w:t>
       </w:r>
+      <w:proofErr w:type="spellEnd"/>
       <w:r>
         <w:rPr>
           <w:sz w:val="28"/>
@@ -458,7 +534,7 @@
           <w:noProof/>
         </w:rPr>
         <w:drawing>
-          <wp:inline distT="0" distB="0" distL="0" distR="0">
+          <wp:inline distT="0" distB="0" distL="0" distR="0" wp14:anchorId="469A2A94" wp14:editId="236037D9">
             <wp:extent cx="6290310" cy="1517015"/>
             <wp:effectExtent l="0" t="0" r="0" b="6985"/>
             <wp:docPr id="2" name="Picture 2"/>
@@ -552,10 +628,7 @@
         </w:rPr>
       </w:pPr>
     </w:p>
-    <w:p>
-      <w:bookmarkStart w:id="0" w:name="_GoBack"/>
-      <w:bookmarkEnd w:id="0"/>
-    </w:p>
+    <w:p/>
     <w:sectPr>
       <w:pgSz w:w="12240" w:h="15840"/>
       <w:pgMar w:top="810" w:right="900" w:bottom="1440" w:left="1440" w:header="720" w:footer="720" w:gutter="0"/>
@@ -567,7 +640,7 @@
 </file>
 
 <file path=word/numbering.xml><?xml version="1.0" encoding="utf-8"?>
-<w:numbering xmlns:wpc="http://schemas.microsoft.com/office/word/2010/wordprocessingCanvas" xmlns:mc="http://schemas.openxmlformats.org/markup-compatibility/2006" xmlns:o="urn:schemas-microsoft-com:office:office" xmlns:r="http://schemas.openxmlformats.org/officeDocument/2006/relationships" xmlns:m="http://schemas.openxmlformats.org/officeDocument/2006/math" xmlns:v="urn:schemas-microsoft-com:vml" xmlns:wp14="http://schemas.microsoft.com/office/word/2010/wordprocessingDrawing" xmlns:wp="http://schemas.openxmlformats.org/drawingml/2006/wordprocessingDrawing" xmlns:w10="urn:schemas-microsoft-com:office:word" xmlns:w="http://schemas.openxmlformats.org/wordprocessingml/2006/main" xmlns:w14="http://schemas.microsoft.com/office/word/2010/wordml" xmlns:w15="http://schemas.microsoft.com/office/word/2012/wordml" xmlns:wpg="http://schemas.microsoft.com/office/word/2010/wordprocessingGroup" xmlns:wpi="http://schemas.microsoft.com/office/word/2010/wordprocessingInk" xmlns:wne="http://schemas.microsoft.com/office/word/2006/wordml" xmlns:wps="http://schemas.microsoft.com/office/word/2010/wordprocessingShape" mc:Ignorable="w14 w15 wp14">
+<w:numbering xmlns:wpc="http://schemas.microsoft.com/office/word/2010/wordprocessingCanvas" xmlns:cx="http://schemas.microsoft.com/office/drawing/2014/chartex" xmlns:cx1="http://schemas.microsoft.com/office/drawing/2015/9/8/chartex" xmlns:cx2="http://schemas.microsoft.com/office/drawing/2015/10/21/chartex" xmlns:cx3="http://schemas.microsoft.com/office/drawing/2016/5/9/chartex" xmlns:cx4="http://schemas.microsoft.com/office/drawing/2016/5/10/chartex" xmlns:cx5="http://schemas.microsoft.com/office/drawing/2016/5/11/chartex" xmlns:cx6="http://schemas.microsoft.com/office/drawing/2016/5/12/chartex" xmlns:cx7="http://schemas.microsoft.com/office/drawing/2016/5/13/chartex" xmlns:cx8="http://schemas.microsoft.com/office/drawing/2016/5/14/chartex" xmlns:mc="http://schemas.openxmlformats.org/markup-compatibility/2006" xmlns:aink="http://schemas.microsoft.com/office/drawing/2016/ink" xmlns:am3d="http://schemas.microsoft.com/office/drawing/2017/model3d" xmlns:o="urn:schemas-microsoft-com:office:office" xmlns:r="http://schemas.openxmlformats.org/officeDocument/2006/relationships" xmlns:m="http://schemas.openxmlformats.org/officeDocument/2006/math" xmlns:v="urn:schemas-microsoft-com:vml" xmlns:wp14="http://schemas.microsoft.com/office/word/2010/wordprocessingDrawing" xmlns:wp="http://schemas.openxmlformats.org/drawingml/2006/wordprocessingDrawing" xmlns:w10="urn:schemas-microsoft-com:office:word" xmlns:w="http://schemas.openxmlformats.org/wordprocessingml/2006/main" xmlns:w14="http://schemas.microsoft.com/office/word/2010/wordml" xmlns:w15="http://schemas.microsoft.com/office/word/2012/wordml" xmlns:w16cex="http://schemas.microsoft.com/office/word/2018/wordml/cex" xmlns:w16cid="http://schemas.microsoft.com/office/word/2016/wordml/cid" xmlns:w16="http://schemas.microsoft.com/office/word/2018/wordml" xmlns:w16sdtdh="http://schemas.microsoft.com/office/word/2020/wordml/sdtdatahash" xmlns:w16se="http://schemas.microsoft.com/office/word/2015/wordml/symex" xmlns:wpg="http://schemas.microsoft.com/office/word/2010/wordprocessingGroup" xmlns:wpi="http://schemas.microsoft.com/office/word/2010/wordprocessingInk" xmlns:wne="http://schemas.microsoft.com/office/word/2006/wordml" xmlns:wps="http://schemas.microsoft.com/office/word/2010/wordprocessingShape" mc:Ignorable="w14 w15 w16se w16cid w16 w16cex w16sdtdh wp14">
   <w:abstractNum w:abstractNumId="0" w15:restartNumberingAfterBreak="0">
     <w:nsid w:val="00C955EB"/>
     <w:multiLevelType w:val="hybridMultilevel"/>
@@ -1012,15 +1085,6 @@
   </w:num>
   <w:num w:numId="4">
     <w:abstractNumId w:val="0"/>
-    <w:lvlOverride w:ilvl="0"/>
-    <w:lvlOverride w:ilvl="1"/>
-    <w:lvlOverride w:ilvl="2"/>
-    <w:lvlOverride w:ilvl="3"/>
-    <w:lvlOverride w:ilvl="4"/>
-    <w:lvlOverride w:ilvl="5"/>
-    <w:lvlOverride w:ilvl="6"/>
-    <w:lvlOverride w:ilvl="7"/>
-    <w:lvlOverride w:ilvl="8"/>
   </w:num>
   <w:num w:numId="5">
     <w:abstractNumId w:val="3"/>
@@ -1054,7 +1118,7 @@
 </file>
 
 <file path=word/styles.xml><?xml version="1.0" encoding="utf-8"?>
-<w:styles xmlns:mc="http://schemas.openxmlformats.org/markup-compatibility/2006" xmlns:r="http://schemas.openxmlformats.org/officeDocument/2006/relationships" xmlns:w="http://schemas.openxmlformats.org/wordprocessingml/2006/main" xmlns:w14="http://schemas.microsoft.com/office/word/2010/wordml" xmlns:w15="http://schemas.microsoft.com/office/word/2012/wordml" mc:Ignorable="w14 w15">
+<w:styles xmlns:mc="http://schemas.openxmlformats.org/markup-compatibility/2006" xmlns:r="http://schemas.openxmlformats.org/officeDocument/2006/relationships" xmlns:w="http://schemas.openxmlformats.org/wordprocessingml/2006/main" xmlns:w14="http://schemas.microsoft.com/office/word/2010/wordml" xmlns:w15="http://schemas.microsoft.com/office/word/2012/wordml" xmlns:w16cex="http://schemas.microsoft.com/office/word/2018/wordml/cex" xmlns:w16cid="http://schemas.microsoft.com/office/word/2016/wordml/cid" xmlns:w16="http://schemas.microsoft.com/office/word/2018/wordml" xmlns:w16sdtdh="http://schemas.microsoft.com/office/word/2020/wordml/sdtdatahash" xmlns:w16se="http://schemas.microsoft.com/office/word/2015/wordml/symex" mc:Ignorable="w14 w15 w16se w16cid w16 w16cex w16sdtdh">
   <w:docDefaults>
     <w:rPrDefault>
       <w:rPr>
@@ -1070,7 +1134,7 @@
       </w:pPr>
     </w:pPrDefault>
   </w:docDefaults>
-  <w:latentStyles w:defLockedState="0" w:defUIPriority="99" w:defSemiHidden="0" w:defUnhideWhenUsed="0" w:defQFormat="0" w:count="371">
+  <w:latentStyles w:defLockedState="0" w:defUIPriority="99" w:defSemiHidden="0" w:defUnhideWhenUsed="0" w:defQFormat="0" w:count="376">
     <w:lsdException w:name="Normal" w:uiPriority="0" w:qFormat="1"/>
     <w:lsdException w:name="heading 1" w:uiPriority="9" w:qFormat="1"/>
     <w:lsdException w:name="heading 2" w:semiHidden="1" w:uiPriority="9" w:unhideWhenUsed="1" w:qFormat="1"/>
@@ -1176,7 +1240,6 @@
     <w:lsdException w:name="HTML Sample" w:semiHidden="1" w:unhideWhenUsed="1"/>
     <w:lsdException w:name="HTML Typewriter" w:semiHidden="1" w:unhideWhenUsed="1"/>
     <w:lsdException w:name="HTML Variable" w:semiHidden="1" w:unhideWhenUsed="1"/>
-    <w:lsdException w:name="Normal Table" w:semiHidden="1" w:unhideWhenUsed="1"/>
     <w:lsdException w:name="annotation subject" w:semiHidden="1" w:unhideWhenUsed="1"/>
     <w:lsdException w:name="No List" w:semiHidden="1" w:unhideWhenUsed="1"/>
     <w:lsdException w:name="Outline List 1" w:semiHidden="1" w:unhideWhenUsed="1"/>
@@ -1219,11 +1282,8 @@
     <w:lsdException w:name="Table Contemporary" w:semiHidden="1" w:unhideWhenUsed="1"/>
     <w:lsdException w:name="Table Elegant" w:semiHidden="1" w:unhideWhenUsed="1"/>
     <w:lsdException w:name="Table Professional" w:semiHidden="1" w:unhideWhenUsed="1"/>
-    <w:lsdException w:name="Table Subtle 1" w:semiHidden="1" w:unhideWhenUsed="1"/>
     <w:lsdException w:name="Table Subtle 2" w:semiHidden="1" w:unhideWhenUsed="1"/>
     <w:lsdException w:name="Table Web 1" w:semiHidden="1" w:unhideWhenUsed="1"/>
-    <w:lsdException w:name="Table Web 2" w:semiHidden="1" w:unhideWhenUsed="1"/>
-    <w:lsdException w:name="Table Web 3" w:semiHidden="1" w:unhideWhenUsed="1"/>
     <w:lsdException w:name="Balloon Text" w:semiHidden="1" w:unhideWhenUsed="1"/>
     <w:lsdException w:name="Table Grid" w:uiPriority="39"/>
     <w:lsdException w:name="Table Theme" w:semiHidden="1" w:unhideWhenUsed="1"/>
@@ -1442,6 +1502,11 @@
     <w:lsdException w:name="List Table 5 Dark Accent 6" w:uiPriority="50"/>
     <w:lsdException w:name="List Table 6 Colorful Accent 6" w:uiPriority="51"/>
     <w:lsdException w:name="List Table 7 Colorful Accent 6" w:uiPriority="52"/>
+    <w:lsdException w:name="Mention" w:semiHidden="1" w:unhideWhenUsed="1"/>
+    <w:lsdException w:name="Smart Hyperlink" w:semiHidden="1" w:unhideWhenUsed="1"/>
+    <w:lsdException w:name="Hashtag" w:semiHidden="1" w:unhideWhenUsed="1"/>
+    <w:lsdException w:name="Unresolved Mention" w:semiHidden="1" w:unhideWhenUsed="1"/>
+    <w:lsdException w:name="Smart Link" w:semiHidden="1" w:unhideWhenUsed="1"/>
   </w:latentStyles>
   <w:style w:type="paragraph" w:default="1" w:styleId="Normal">
     <w:name w:val="Normal"/>

</xml_diff>